<commit_message>
Yeti si gira + Diario
</commit_message>
<xml_diff>
--- a/4_Diari/2022-11-18_Diario_ChristianMonga.docx
+++ b/4_Diari/2022-11-18_Diario_ChristianMonga.docx
@@ -322,8 +322,47 @@
               </w:rPr>
               <w:t xml:space="preserve"> per controllare se si scontra con lo Yeti, se questo avviene il gioco finisce e carica la pagina principale.</w:t>
             </w:r>
+          </w:p>
+          <w:p>
+            <w:pPr>
+              <w:rPr>
+                <w:rFonts w:ascii="Arial" w:hAnsi="Arial" w:cs="Arial"/>
+              </w:rPr>
+            </w:pPr>
+            <w:r>
+              <w:rPr>
+                <w:rFonts w:ascii="Arial" w:hAnsi="Arial" w:cs="Arial"/>
+              </w:rPr>
+              <w:t xml:space="preserve">Nello script Yeti ho aggiunto un </w:t>
+            </w:r>
+            <w:proofErr w:type="spellStart"/>
+            <w:r>
+              <w:rPr>
+                <w:rFonts w:ascii="Arial" w:hAnsi="Arial" w:cs="Arial"/>
+              </w:rPr>
+              <w:t>if</w:t>
+            </w:r>
+            <w:proofErr w:type="spellEnd"/>
+            <w:r>
+              <w:rPr>
+                <w:rFonts w:ascii="Arial" w:hAnsi="Arial" w:cs="Arial"/>
+              </w:rPr>
+              <w:t xml:space="preserve"> per </w:t>
+            </w:r>
+            <w:r>
+              <w:rPr>
+                <w:rFonts w:ascii="Arial" w:hAnsi="Arial" w:cs="Arial"/>
+              </w:rPr>
+              <w:t>far ruotare lo yeti verso il personaggio, se il personaggio si trova alla sua sinistra ruota di 180° mentre se si trova a destra non ruota/torna alla rotazione originale (0°</w:t>
+            </w:r>
             <w:bookmarkStart w:id="3" w:name="_GoBack"/>
             <w:bookmarkEnd w:id="3"/>
+            <w:r>
+              <w:rPr>
+                <w:rFonts w:ascii="Arial" w:hAnsi="Arial" w:cs="Arial"/>
+              </w:rPr>
+              <w:t>)</w:t>
+            </w:r>
           </w:p>
         </w:tc>
       </w:tr>
@@ -4158,7 +4197,7 @@
 </file>
 
 <file path=customXml/itemProps1.xml><?xml version="1.0" encoding="utf-8"?>
-<ds:datastoreItem xmlns:ds="http://schemas.openxmlformats.org/officeDocument/2006/customXml" ds:itemID="{027348D3-D66D-4B05-A872-6E3514CA9590}">
+<ds:datastoreItem xmlns:ds="http://schemas.openxmlformats.org/officeDocument/2006/customXml" ds:itemID="{02B91DBA-6217-4E1D-B4F1-9B13CF69AE7B}">
   <ds:schemaRefs>
     <ds:schemaRef ds:uri="http://schemas.openxmlformats.org/officeDocument/2006/bibliography"/>
   </ds:schemaRefs>

</xml_diff>

<commit_message>
Diario + Lupo animato(sbagliato)
</commit_message>
<xml_diff>
--- a/4_Diari/2022-11-18_Diario_ChristianMonga.docx
+++ b/4_Diari/2022-11-18_Diario_ChristianMonga.docx
@@ -443,8 +443,76 @@
               </w:rPr>
               <w:t xml:space="preserve"> OnCollisionEnter2D allo script yeti per far si che quando lo yeti passa sopra un albero lo distrugge.</w:t>
             </w:r>
+          </w:p>
+          <w:p>
+            <w:pPr>
+              <w:rPr>
+                <w:rFonts w:ascii="Arial" w:hAnsi="Arial" w:cs="Arial"/>
+              </w:rPr>
+            </w:pPr>
+            <w:r>
+              <w:rPr>
+                <w:rFonts w:ascii="Arial" w:hAnsi="Arial" w:cs="Arial"/>
+              </w:rPr>
+              <w:t xml:space="preserve">Scaricato uno </w:t>
+            </w:r>
+            <w:proofErr w:type="spellStart"/>
+            <w:r>
+              <w:rPr>
+                <w:rFonts w:ascii="Arial" w:hAnsi="Arial" w:cs="Arial"/>
+              </w:rPr>
+              <w:t>sprite</w:t>
+            </w:r>
+            <w:proofErr w:type="spellEnd"/>
+            <w:r>
+              <w:rPr>
+                <w:rFonts w:ascii="Arial" w:hAnsi="Arial" w:cs="Arial"/>
+              </w:rPr>
+              <w:t xml:space="preserve"> di un lupo per fare l’animazione che corre</w:t>
+            </w:r>
+            <w:r>
+              <w:rPr>
+                <w:rFonts w:ascii="Arial" w:hAnsi="Arial" w:cs="Arial"/>
+              </w:rPr>
+              <w:t xml:space="preserve"> </w:t>
+            </w:r>
+          </w:p>
+          <w:p>
+            <w:pPr>
+              <w:rPr>
+                <w:rFonts w:ascii="Arial" w:hAnsi="Arial" w:cs="Arial"/>
+              </w:rPr>
+            </w:pPr>
             <w:bookmarkStart w:id="3" w:name="_GoBack"/>
             <w:bookmarkEnd w:id="3"/>
+            <w:r>
+              <w:rPr>
+                <w:rFonts w:ascii="Arial" w:hAnsi="Arial" w:cs="Arial"/>
+              </w:rPr>
+              <w:t>(</w:t>
+            </w:r>
+            <w:hyperlink r:id="rId10" w:history="1">
+              <w:r>
+                <w:rPr>
+                  <w:rStyle w:val="Collegamentoipertestuale"/>
+                  <w:rFonts w:ascii="Arial" w:hAnsi="Arial" w:cs="Arial"/>
+                </w:rPr>
+                <w:t>https://www.pngegg.com/en/png-eyhsg</w:t>
+              </w:r>
+            </w:hyperlink>
+            <w:r>
+              <w:rPr>
+                <w:rFonts w:ascii="Arial" w:hAnsi="Arial" w:cs="Arial"/>
+              </w:rPr>
+              <w:t>)</w:t>
+            </w:r>
+          </w:p>
+          <w:p>
+            <w:pPr>
+              <w:rPr>
+                <w:rFonts w:ascii="Arial" w:hAnsi="Arial" w:cs="Arial"/>
+              </w:rPr>
+            </w:pPr>
           </w:p>
         </w:tc>
       </w:tr>
@@ -559,6 +627,12 @@
                 <w:rFonts w:ascii="Arial" w:hAnsi="Arial" w:cs="Arial"/>
               </w:rPr>
             </w:pPr>
+            <w:r>
+              <w:rPr>
+                <w:rFonts w:ascii="Arial" w:hAnsi="Arial" w:cs="Arial"/>
+              </w:rPr>
+              <w:t>Mi trovo nel punto pianificato</w:t>
+            </w:r>
           </w:p>
         </w:tc>
       </w:tr>
@@ -612,6 +686,18 @@
                 <w:rFonts w:ascii="Arial" w:hAnsi="Arial" w:cs="Arial"/>
               </w:rPr>
             </w:pPr>
+            <w:r>
+              <w:rPr>
+                <w:rFonts w:ascii="Arial" w:hAnsi="Arial" w:cs="Arial"/>
+              </w:rPr>
+              <w:t xml:space="preserve">Riuscire a perfezionare i movimenti del personaggio e </w:t>
+            </w:r>
+            <w:r>
+              <w:rPr>
+                <w:rFonts w:ascii="Arial" w:hAnsi="Arial" w:cs="Arial"/>
+              </w:rPr>
+              <w:t>le animazioni</w:t>
+            </w:r>
           </w:p>
         </w:tc>
       </w:tr>
@@ -624,8 +710,8 @@
       </w:pPr>
     </w:p>
     <w:sectPr>
-      <w:headerReference w:type="default" r:id="rId10"/>
-      <w:footerReference w:type="default" r:id="rId11"/>
+      <w:headerReference w:type="default" r:id="rId11"/>
+      <w:footerReference w:type="default" r:id="rId12"/>
       <w:pgSz w:w="11906" w:h="16838"/>
       <w:pgMar w:top="1135" w:right="1134" w:bottom="993" w:left="1134" w:header="708" w:footer="314" w:gutter="0"/>
       <w:cols w:space="708"/>
@@ -4279,7 +4365,7 @@
 </file>
 
 <file path=customXml/itemProps1.xml><?xml version="1.0" encoding="utf-8"?>
-<ds:datastoreItem xmlns:ds="http://schemas.openxmlformats.org/officeDocument/2006/customXml" ds:itemID="{D70AA51C-E2ED-4029-B31B-56F26D01290A}">
+<ds:datastoreItem xmlns:ds="http://schemas.openxmlformats.org/officeDocument/2006/customXml" ds:itemID="{25051B1E-6A20-4C83-BD76-99523606AED0}">
   <ds:schemaRefs>
     <ds:schemaRef ds:uri="http://schemas.openxmlformats.org/officeDocument/2006/bibliography"/>
   </ds:schemaRefs>

</xml_diff>